<commit_message>
Completed Pair Programming Workshop
</commit_message>
<xml_diff>
--- a/Week 1 Day 2.docx
+++ b/Week 1 Day 2.docx
@@ -461,10 +461,6 @@
     <w:p>
       <w:pPr>
         <w:pStyle w:val="ListParagraph"/>
-        <w:rPr>
-          <w:i/>
-          <w:iCs/>
-        </w:rPr>
       </w:pPr>
       <w:proofErr w:type="spellStart"/>
       <w:r>
@@ -480,119 +476,7 @@
           <w:i/>
           <w:iCs/>
         </w:rPr>
-        <w:t>("</w:t>
-      </w:r>
-      <w:proofErr w:type="spellStart"/>
-      <w:r>
-        <w:rPr>
-          <w:i/>
-          <w:iCs/>
-        </w:rPr>
-        <w:t>url</w:t>
-      </w:r>
-      <w:proofErr w:type="spellEnd"/>
-      <w:r>
-        <w:rPr>
-          <w:i/>
-          <w:iCs/>
-        </w:rPr>
-        <w:t xml:space="preserve"> test", () =&gt; {</w:t>
-      </w:r>
-    </w:p>
-    <w:p>
-      <w:pPr>
-        <w:pStyle w:val="ListParagraph"/>
-        <w:rPr>
-          <w:i/>
-          <w:iCs/>
-        </w:rPr>
-      </w:pPr>
-      <w:r>
-        <w:rPr>
-          <w:i/>
-          <w:iCs/>
-        </w:rPr>
-        <w:t xml:space="preserve">  </w:t>
-      </w:r>
-      <w:proofErr w:type="spellStart"/>
-      <w:r>
-        <w:rPr>
-          <w:i/>
-          <w:iCs/>
-        </w:rPr>
-        <w:t>const</w:t>
-      </w:r>
-      <w:proofErr w:type="spellEnd"/>
-      <w:r>
-        <w:rPr>
-          <w:i/>
-          <w:iCs/>
-        </w:rPr>
-        <w:t xml:space="preserve"> </w:t>
-      </w:r>
-      <w:proofErr w:type="spellStart"/>
-      <w:r>
-        <w:rPr>
-          <w:i/>
-          <w:iCs/>
-        </w:rPr>
-        <w:t>url</w:t>
-      </w:r>
-      <w:proofErr w:type="spellEnd"/>
-      <w:r>
-        <w:rPr>
-          <w:i/>
-          <w:iCs/>
-        </w:rPr>
-        <w:t xml:space="preserve"> = new </w:t>
-      </w:r>
-      <w:proofErr w:type="gramStart"/>
-      <w:r>
-        <w:rPr>
-          <w:i/>
-          <w:iCs/>
-        </w:rPr>
-        <w:t>URL(</w:t>
-      </w:r>
-      <w:proofErr w:type="gramEnd"/>
-      <w:r>
-        <w:rPr>
-          <w:i/>
-          <w:iCs/>
-        </w:rPr>
-        <w:t>"./foo.js", "https://</w:t>
-      </w:r>
-      <w:proofErr w:type="spellStart"/>
-      <w:r>
-        <w:rPr>
-          <w:i/>
-          <w:iCs/>
-        </w:rPr>
-        <w:t>deno.land</w:t>
-      </w:r>
-      <w:proofErr w:type="spellEnd"/>
-      <w:r>
-        <w:rPr>
-          <w:i/>
-          <w:iCs/>
-        </w:rPr>
-        <w:t>/");</w:t>
-      </w:r>
-    </w:p>
-    <w:p>
-      <w:pPr>
-        <w:pStyle w:val="ListParagraph"/>
-        <w:rPr>
-          <w:i/>
-          <w:iCs/>
-        </w:rPr>
-      </w:pPr>
-      <w:r>
-        <w:rPr>
-          <w:i/>
-          <w:iCs/>
-        </w:rPr>
-        <w:t xml:space="preserve">  </w:t>
+        <w:t>('</w:t>
       </w:r>
       <w:proofErr w:type="spellStart"/>
       <w:proofErr w:type="gramStart"/>
@@ -601,6 +485,38 @@
           <w:i/>
           <w:iCs/>
         </w:rPr>
+        <w:t>pointsFor</w:t>
+      </w:r>
+      <w:proofErr w:type="spellEnd"/>
+      <w:r>
+        <w:rPr>
+          <w:i/>
+          <w:iCs/>
+        </w:rPr>
+        <w:t>(</w:t>
+      </w:r>
+      <w:proofErr w:type="gramEnd"/>
+      <w:r>
+        <w:rPr>
+          <w:i/>
+          <w:iCs/>
+        </w:rPr>
+        <w:t>): two aces with other cards', () =&gt; {</w:t>
+      </w:r>
+      <w:r>
+        <w:rPr>
+          <w:i/>
+          <w:iCs/>
+        </w:rPr>
+        <w:br/>
+        <w:t xml:space="preserve">  </w:t>
+      </w:r>
+      <w:proofErr w:type="spellStart"/>
+      <w:r>
+        <w:rPr>
+          <w:i/>
+          <w:iCs/>
+        </w:rPr>
         <w:t>assertEquals</w:t>
       </w:r>
       <w:proofErr w:type="spellEnd"/>
@@ -612,13 +528,12 @@
         <w:t>(</w:t>
       </w:r>
       <w:proofErr w:type="spellStart"/>
-      <w:proofErr w:type="gramEnd"/>
-      <w:r>
-        <w:rPr>
-          <w:i/>
-          <w:iCs/>
-        </w:rPr>
-        <w:t>url.href</w:t>
+      <w:r>
+        <w:rPr>
+          <w:i/>
+          <w:iCs/>
+        </w:rPr>
+        <w:t>pointsFor</w:t>
       </w:r>
       <w:proofErr w:type="spellEnd"/>
       <w:r>
@@ -626,39 +541,15 @@
           <w:i/>
           <w:iCs/>
         </w:rPr>
-        <w:t>, "https://</w:t>
-      </w:r>
-      <w:proofErr w:type="spellStart"/>
-      <w:r>
-        <w:rPr>
-          <w:i/>
-          <w:iCs/>
-        </w:rPr>
-        <w:t>deno.land</w:t>
-      </w:r>
-      <w:proofErr w:type="spellEnd"/>
-      <w:r>
-        <w:rPr>
-          <w:i/>
-          <w:iCs/>
-        </w:rPr>
-        <w:t>/foo.js");</w:t>
-      </w:r>
-    </w:p>
-    <w:p>
-      <w:pPr>
-        <w:pStyle w:val="ListParagraph"/>
-        <w:rPr>
-          <w:i/>
-          <w:iCs/>
-        </w:rPr>
-      </w:pPr>
-      <w:r>
-        <w:rPr>
-          <w:i/>
-          <w:iCs/>
-        </w:rPr>
-        <w:t>});</w:t>
+        <w:t>(['2D', 'AD', 'AC']), 24)</w:t>
+      </w:r>
+      <w:r>
+        <w:rPr>
+          <w:i/>
+          <w:iCs/>
+        </w:rPr>
+        <w:br/>
+        <w:t>})</w:t>
       </w:r>
     </w:p>
     <w:p>
@@ -787,26 +678,26 @@
           <w:i/>
           <w:iCs/>
         </w:rPr>
+        <w:t xml:space="preserve">import </w:t>
+      </w:r>
+      <w:r>
+        <w:t>takes properties from an object at a web address. You are basically importing function from a web address</w:t>
+      </w:r>
+    </w:p>
+    <w:p>
+      <w:pPr>
+        <w:pStyle w:val="ListParagraph"/>
+        <w:numPr>
+          <w:ilvl w:val="0"/>
+          <w:numId w:val="2"/>
+        </w:numPr>
+      </w:pPr>
+      <w:r>
+        <w:rPr>
+          <w:i/>
+          <w:iCs/>
+        </w:rPr>
         <w:lastRenderedPageBreak/>
-        <w:t xml:space="preserve">import </w:t>
-      </w:r>
-      <w:r>
-        <w:t>takes properties from an object at a web address. You are basically importing function from a web address</w:t>
-      </w:r>
-    </w:p>
-    <w:p>
-      <w:pPr>
-        <w:pStyle w:val="ListParagraph"/>
-        <w:numPr>
-          <w:ilvl w:val="0"/>
-          <w:numId w:val="2"/>
-        </w:numPr>
-      </w:pPr>
-      <w:r>
-        <w:rPr>
-          <w:i/>
-          <w:iCs/>
-        </w:rPr>
         <w:t xml:space="preserve">export </w:t>
       </w:r>
       <w:r>
@@ -951,6 +842,84 @@
       <w:proofErr w:type="spellEnd"/>
       <w:r>
         <w:t xml:space="preserve"> for array, dt for date etc.</w:t>
+      </w:r>
+    </w:p>
+    <w:p>
+      <w:pPr>
+        <w:pStyle w:val="ListParagraph"/>
+        <w:numPr>
+          <w:ilvl w:val="0"/>
+          <w:numId w:val="2"/>
+        </w:numPr>
+      </w:pPr>
+      <w:proofErr w:type="gramStart"/>
+      <w:r>
+        <w:rPr>
+          <w:i/>
+          <w:iCs/>
+        </w:rPr>
+        <w:t>.filter</w:t>
+      </w:r>
+      <w:proofErr w:type="gramEnd"/>
+      <w:r>
+        <w:rPr>
+          <w:i/>
+          <w:iCs/>
+        </w:rPr>
+        <w:t xml:space="preserve">() </w:t>
+      </w:r>
+      <w:r>
+        <w:t xml:space="preserve">filters an array according to input criteria. Syntax: </w:t>
+      </w:r>
+      <w:proofErr w:type="spellStart"/>
+      <w:r>
+        <w:rPr>
+          <w:i/>
+          <w:iCs/>
+        </w:rPr>
+        <w:t>const</w:t>
+      </w:r>
+      <w:proofErr w:type="spellEnd"/>
+      <w:r>
+        <w:rPr>
+          <w:i/>
+          <w:iCs/>
+        </w:rPr>
+        <w:t xml:space="preserve"> result = </w:t>
+      </w:r>
+      <w:proofErr w:type="spellStart"/>
+      <w:proofErr w:type="gramStart"/>
+      <w:r>
+        <w:rPr>
+          <w:i/>
+          <w:iCs/>
+        </w:rPr>
+        <w:t>words.filter</w:t>
+      </w:r>
+      <w:proofErr w:type="spellEnd"/>
+      <w:proofErr w:type="gramEnd"/>
+      <w:r>
+        <w:rPr>
+          <w:i/>
+          <w:iCs/>
+        </w:rPr>
+        <w:t xml:space="preserve">(word =&gt; </w:t>
+      </w:r>
+      <w:proofErr w:type="spellStart"/>
+      <w:r>
+        <w:rPr>
+          <w:i/>
+          <w:iCs/>
+        </w:rPr>
+        <w:t>word.length</w:t>
+      </w:r>
+      <w:proofErr w:type="spellEnd"/>
+      <w:r>
+        <w:rPr>
+          <w:i/>
+          <w:iCs/>
+        </w:rPr>
+        <w:t xml:space="preserve"> &gt; 6)</w:t>
       </w:r>
     </w:p>
     <w:sectPr>

</xml_diff>